<commit_message>
Revert "Jeszze jeden commit"
This reverts commit 78955b3826c86ecb67c3a175ffdffadf75b9ef44.
</commit_message>
<xml_diff>
--- a/piotrek.docx
+++ b/piotrek.docx
@@ -5,14 +5,6 @@
     <w:p>
       <w:r>
         <w:t>Ćwiczenia GIT</w:t>
-      </w:r>
-    </w:p>
-    <w:p/>
-    <w:p/>
-    <w:p/>
-    <w:p>
-      <w:r>
-        <w:t>bbbbbbbbbbbbbbbbbbbbbbbbbbbbbbbbbbbbbbbbbbbbbbbbbbbbbbbbbbbbbbbbbbb</w:t>
       </w:r>
       <w:bookmarkStart w:id="0" w:name="_GoBack"/>
       <w:bookmarkEnd w:id="0"/>
@@ -150,7 +142,6 @@
     <w:lsdException w:name="HTML Sample" w:semiHidden="1" w:unhideWhenUsed="1"/>
     <w:lsdException w:name="HTML Typewriter" w:semiHidden="1" w:unhideWhenUsed="1"/>
     <w:lsdException w:name="HTML Variable" w:semiHidden="1" w:unhideWhenUsed="1"/>
-    <w:lsdException w:name="Normal Table" w:semiHidden="1" w:unhideWhenUsed="1"/>
     <w:lsdException w:name="annotation subject" w:semiHidden="1" w:unhideWhenUsed="1"/>
     <w:lsdException w:name="No List" w:semiHidden="1" w:unhideWhenUsed="1"/>
     <w:lsdException w:name="Outline List 1" w:semiHidden="1" w:unhideWhenUsed="1"/>
@@ -194,10 +185,8 @@
     <w:lsdException w:name="Table Elegant" w:semiHidden="1" w:unhideWhenUsed="1"/>
     <w:lsdException w:name="Table Professional" w:semiHidden="1" w:unhideWhenUsed="1"/>
     <w:lsdException w:name="Table Subtle 1" w:semiHidden="1" w:unhideWhenUsed="1"/>
-    <w:lsdException w:name="Table Subtle 2" w:semiHidden="1" w:unhideWhenUsed="1"/>
     <w:lsdException w:name="Table Web 1" w:semiHidden="1" w:unhideWhenUsed="1"/>
     <w:lsdException w:name="Table Web 2" w:semiHidden="1" w:unhideWhenUsed="1"/>
-    <w:lsdException w:name="Table Web 3" w:semiHidden="1" w:unhideWhenUsed="1"/>
     <w:lsdException w:name="Balloon Text" w:semiHidden="1" w:unhideWhenUsed="1"/>
     <w:lsdException w:name="Table Grid" w:uiPriority="39"/>
     <w:lsdException w:name="Table Theme" w:semiHidden="1" w:unhideWhenUsed="1"/>

</xml_diff>